<commit_message>
Update details of design doc
</commit_message>
<xml_diff>
--- a/Assets/Documents/Design Document.docx
+++ b/Assets/Documents/Design Document.docx
@@ -29,17 +29,29 @@
       </w:r>
     </w:p>
     <w:p>
-      <w:r>
-        <w:t xml:space="preserve">Output execute nodes can only have one </w:t>
-      </w:r>
-      <w:r>
-        <w:rPr>
-          <w:i/>
-        </w:rPr>
-        <w:t>one-way</w:t>
-      </w:r>
-      <w:r>
-        <w:t xml:space="preserve"> connection, there can be multiple input connections to the same input connection, but not multiple connections outwards.  </w:t>
+      <w:pPr>
+        <w:pStyle w:val="Heading3"/>
+      </w:pPr>
+      <w:r>
+        <w:t>Input nodes</w:t>
+      </w:r>
+    </w:p>
+    <w:p>
+      <w:r>
+        <w:t>There’s a constraint of only one input node, this means having multiple input nodes will, and shall never happen. Input nodes can be connected to multiple times.</w:t>
+      </w:r>
+    </w:p>
+    <w:p>
+      <w:pPr>
+        <w:pStyle w:val="Heading3"/>
+      </w:pPr>
+      <w:r>
+        <w:t>Output nodes</w:t>
+      </w:r>
+    </w:p>
+    <w:p>
+      <w:r>
+        <w:t>Output nodes can only connect to one input node. This means current can be redirected to this component.</w:t>
       </w:r>
     </w:p>
     <w:p>
@@ -51,17 +63,153 @@
       </w:r>
     </w:p>
     <w:p>
-      <w:r>
-        <w:t>Data nodes do not have parsers, type will only accept other types or child types, however child types will not accept parent types.</w:t>
+      <w:pPr>
+        <w:pStyle w:val="Heading3"/>
+      </w:pPr>
+      <w:r>
+        <w:t>Types</w:t>
+      </w:r>
+    </w:p>
+    <w:p>
+      <w:r>
+        <w:t>The available types are:</w:t>
+      </w:r>
+    </w:p>
+    <w:p>
+      <w:pPr>
+        <w:pStyle w:val="ListParagraph"/>
+        <w:numPr>
+          <w:ilvl w:val="0"/>
+          <w:numId w:val="1"/>
+        </w:numPr>
+      </w:pPr>
+      <w:r>
+        <w:t>Object</w:t>
+      </w:r>
+    </w:p>
+    <w:p>
+      <w:pPr>
+        <w:pStyle w:val="ListParagraph"/>
+        <w:numPr>
+          <w:ilvl w:val="0"/>
+          <w:numId w:val="1"/>
+        </w:numPr>
+      </w:pPr>
+      <w:r>
+        <w:t>String</w:t>
+      </w:r>
+    </w:p>
+    <w:p>
+      <w:pPr>
+        <w:pStyle w:val="ListParagraph"/>
+        <w:numPr>
+          <w:ilvl w:val="0"/>
+          <w:numId w:val="1"/>
+        </w:numPr>
+      </w:pPr>
+      <w:r>
+        <w:t>Char</w:t>
+      </w:r>
+    </w:p>
+    <w:p>
+      <w:pPr>
+        <w:pStyle w:val="ListParagraph"/>
+        <w:numPr>
+          <w:ilvl w:val="0"/>
+          <w:numId w:val="1"/>
+        </w:numPr>
+      </w:pPr>
+      <w:r>
+        <w:t>Int</w:t>
+      </w:r>
+      <w:r>
+        <w:t>eger</w:t>
+      </w:r>
+    </w:p>
+    <w:p>
+      <w:pPr>
+        <w:pStyle w:val="ListParagraph"/>
+        <w:numPr>
+          <w:ilvl w:val="0"/>
+          <w:numId w:val="1"/>
+        </w:numPr>
+      </w:pPr>
+      <w:r>
+        <w:t>Byte</w:t>
+      </w:r>
+    </w:p>
+    <w:p>
+      <w:pPr>
+        <w:pStyle w:val="ListParagraph"/>
+        <w:numPr>
+          <w:ilvl w:val="0"/>
+          <w:numId w:val="1"/>
+        </w:numPr>
+      </w:pPr>
+      <w:r>
+        <w:t>Bool</w:t>
+      </w:r>
+    </w:p>
+    <w:p>
+      <w:r>
+        <w:t>Other types than this should be made by the user.</w:t>
+      </w:r>
+    </w:p>
+    <w:p>
+      <w:pPr>
+        <w:pStyle w:val="Heading3"/>
+      </w:pPr>
+      <w:r>
+        <w:t>Input nodes</w:t>
+      </w:r>
+    </w:p>
+    <w:p>
+      <w:r>
+        <w:t xml:space="preserve">A function node only </w:t>
+      </w:r>
+      <w:proofErr w:type="gramStart"/>
+      <w:r>
+        <w:t>have</w:t>
+      </w:r>
+      <w:proofErr w:type="gramEnd"/>
+      <w:r>
+        <w:t xml:space="preserve"> one node, otherwise it’ll cause interference with other nodes.</w:t>
+      </w:r>
+    </w:p>
+    <w:p>
+      <w:pPr>
+        <w:pStyle w:val="Heading3"/>
+      </w:pPr>
+      <w:r>
+        <w:t>Output nodes</w:t>
+      </w:r>
+    </w:p>
+    <w:p>
+      <w:r>
+        <w:t>Output nodes can be redirected as many times as you want, this means you could re-use the same variable whenever it’s available.</w:t>
       </w:r>
     </w:p>
     <w:p>
       <w:pPr>
         <w:pStyle w:val="Heading2"/>
+        <w:tabs>
+          <w:tab w:val="left" w:pos="2525"/>
+        </w:tabs>
       </w:pPr>
       <w:r>
         <w:t>Function nodes</w:t>
       </w:r>
+      <w:r>
+        <w:tab/>
+      </w:r>
+    </w:p>
+    <w:p>
+      <w:pPr>
+        <w:pStyle w:val="Heading3"/>
+      </w:pPr>
+      <w:r>
+        <w:t>Execution nodes</w:t>
+      </w:r>
     </w:p>
     <w:p>
       <w:r>
@@ -69,12 +217,25 @@
       </w:r>
       <w:r>
         <w:t>There can be multiple output execution nodes.</w:t>
+      </w:r>
+    </w:p>
+    <w:p>
+      <w:pPr>
+        <w:pStyle w:val="Heading2"/>
+      </w:pPr>
+      <w:r>
+        <w:t>Getter nodes</w:t>
+      </w:r>
+    </w:p>
+    <w:p>
+      <w:r>
+        <w:t>Getter nodes do not have any execution nodes attaches, this means they do not execute any function, they just hold a value.</w:t>
+      </w:r>
+      <w:r>
+        <w:tab/>
       </w:r>
       <w:bookmarkStart w:id="0" w:name="_GoBack"/>
       <w:bookmarkEnd w:id="0"/>
-      <w:r>
-        <w:t xml:space="preserve"> </w:t>
-      </w:r>
     </w:p>
     <w:sectPr>
       <w:pgSz w:w="12240" w:h="15840"/>
@@ -84,6 +245,126 @@
     </w:sectPr>
   </w:body>
 </w:document>
+</file>
+
+<file path=word/numbering.xml><?xml version="1.0" encoding="utf-8"?>
+<w:numbering xmlns:wpc="http://schemas.microsoft.com/office/word/2010/wordprocessingCanvas" xmlns:cx="http://schemas.microsoft.com/office/drawing/2014/chartex" xmlns:cx1="http://schemas.microsoft.com/office/drawing/2015/9/8/chartex" xmlns:cx2="http://schemas.microsoft.com/office/drawing/2015/10/21/chartex" xmlns:cx3="http://schemas.microsoft.com/office/drawing/2016/5/9/chartex" xmlns:cx4="http://schemas.microsoft.com/office/drawing/2016/5/10/chartex" xmlns:cx5="http://schemas.microsoft.com/office/drawing/2016/5/11/chartex" xmlns:cx6="http://schemas.microsoft.com/office/drawing/2016/5/12/chartex" xmlns:cx7="http://schemas.microsoft.com/office/drawing/2016/5/13/chartex" xmlns:cx8="http://schemas.microsoft.com/office/drawing/2016/5/14/chartex" xmlns:mc="http://schemas.openxmlformats.org/markup-compatibility/2006" xmlns:aink="http://schemas.microsoft.com/office/drawing/2016/ink" xmlns:am3d="http://schemas.microsoft.com/office/drawing/2017/model3d" xmlns:o="urn:schemas-microsoft-com:office:office" xmlns:r="http://schemas.openxmlformats.org/officeDocument/2006/relationships" xmlns:m="http://schemas.openxmlformats.org/officeDocument/2006/math" xmlns:v="urn:schemas-microsoft-com:vml" xmlns:wp14="http://schemas.microsoft.com/office/word/2010/wordprocessingDrawing" xmlns:wp="http://schemas.openxmlformats.org/drawingml/2006/wordprocessingDrawing" xmlns:w10="urn:schemas-microsoft-com:office:word" xmlns:w="http://schemas.openxmlformats.org/wordprocessingml/2006/main" xmlns:w14="http://schemas.microsoft.com/office/word/2010/wordml" xmlns:w15="http://schemas.microsoft.com/office/word/2012/wordml" xmlns:w16cid="http://schemas.microsoft.com/office/word/2016/wordml/cid" xmlns:w16se="http://schemas.microsoft.com/office/word/2015/wordml/symex" xmlns:wpg="http://schemas.microsoft.com/office/word/2010/wordprocessingGroup" xmlns:wpi="http://schemas.microsoft.com/office/word/2010/wordprocessingInk" xmlns:wne="http://schemas.microsoft.com/office/word/2006/wordml" xmlns:wps="http://schemas.microsoft.com/office/word/2010/wordprocessingShape" mc:Ignorable="w14 w15 w16se w16cid wp14">
+  <w:abstractNum w:abstractNumId="0" w15:restartNumberingAfterBreak="0">
+    <w:nsid w:val="5C6A07A4"/>
+    <w:multiLevelType w:val="hybridMultilevel"/>
+    <w:tmpl w:val="F81005C6"/>
+    <w:lvl w:ilvl="0" w:tplc="3334C1BC">
+      <w:numFmt w:val="bullet"/>
+      <w:lvlText w:val=""/>
+      <w:lvlJc w:val="left"/>
+      <w:pPr>
+        <w:ind w:left="720" w:hanging="360"/>
+      </w:pPr>
+      <w:rPr>
+        <w:rFonts w:ascii="Symbol" w:eastAsiaTheme="minorEastAsia" w:hAnsi="Symbol" w:cstheme="minorBidi" w:hint="default"/>
+      </w:rPr>
+    </w:lvl>
+    <w:lvl w:ilvl="1" w:tplc="04090003" w:tentative="1">
+      <w:start w:val="1"/>
+      <w:numFmt w:val="bullet"/>
+      <w:lvlText w:val="o"/>
+      <w:lvlJc w:val="left"/>
+      <w:pPr>
+        <w:ind w:left="1440" w:hanging="360"/>
+      </w:pPr>
+      <w:rPr>
+        <w:rFonts w:ascii="Courier New" w:hAnsi="Courier New" w:cs="Courier New" w:hint="default"/>
+      </w:rPr>
+    </w:lvl>
+    <w:lvl w:ilvl="2" w:tplc="04090005" w:tentative="1">
+      <w:start w:val="1"/>
+      <w:numFmt w:val="bullet"/>
+      <w:lvlText w:val=""/>
+      <w:lvlJc w:val="left"/>
+      <w:pPr>
+        <w:ind w:left="2160" w:hanging="360"/>
+      </w:pPr>
+      <w:rPr>
+        <w:rFonts w:ascii="Wingdings" w:hAnsi="Wingdings" w:hint="default"/>
+      </w:rPr>
+    </w:lvl>
+    <w:lvl w:ilvl="3" w:tplc="04090001" w:tentative="1">
+      <w:start w:val="1"/>
+      <w:numFmt w:val="bullet"/>
+      <w:lvlText w:val=""/>
+      <w:lvlJc w:val="left"/>
+      <w:pPr>
+        <w:ind w:left="2880" w:hanging="360"/>
+      </w:pPr>
+      <w:rPr>
+        <w:rFonts w:ascii="Symbol" w:hAnsi="Symbol" w:hint="default"/>
+      </w:rPr>
+    </w:lvl>
+    <w:lvl w:ilvl="4" w:tplc="04090003" w:tentative="1">
+      <w:start w:val="1"/>
+      <w:numFmt w:val="bullet"/>
+      <w:lvlText w:val="o"/>
+      <w:lvlJc w:val="left"/>
+      <w:pPr>
+        <w:ind w:left="3600" w:hanging="360"/>
+      </w:pPr>
+      <w:rPr>
+        <w:rFonts w:ascii="Courier New" w:hAnsi="Courier New" w:cs="Courier New" w:hint="default"/>
+      </w:rPr>
+    </w:lvl>
+    <w:lvl w:ilvl="5" w:tplc="04090005" w:tentative="1">
+      <w:start w:val="1"/>
+      <w:numFmt w:val="bullet"/>
+      <w:lvlText w:val=""/>
+      <w:lvlJc w:val="left"/>
+      <w:pPr>
+        <w:ind w:left="4320" w:hanging="360"/>
+      </w:pPr>
+      <w:rPr>
+        <w:rFonts w:ascii="Wingdings" w:hAnsi="Wingdings" w:hint="default"/>
+      </w:rPr>
+    </w:lvl>
+    <w:lvl w:ilvl="6" w:tplc="04090001" w:tentative="1">
+      <w:start w:val="1"/>
+      <w:numFmt w:val="bullet"/>
+      <w:lvlText w:val=""/>
+      <w:lvlJc w:val="left"/>
+      <w:pPr>
+        <w:ind w:left="5040" w:hanging="360"/>
+      </w:pPr>
+      <w:rPr>
+        <w:rFonts w:ascii="Symbol" w:hAnsi="Symbol" w:hint="default"/>
+      </w:rPr>
+    </w:lvl>
+    <w:lvl w:ilvl="7" w:tplc="04090003" w:tentative="1">
+      <w:start w:val="1"/>
+      <w:numFmt w:val="bullet"/>
+      <w:lvlText w:val="o"/>
+      <w:lvlJc w:val="left"/>
+      <w:pPr>
+        <w:ind w:left="5760" w:hanging="360"/>
+      </w:pPr>
+      <w:rPr>
+        <w:rFonts w:ascii="Courier New" w:hAnsi="Courier New" w:cs="Courier New" w:hint="default"/>
+      </w:rPr>
+    </w:lvl>
+    <w:lvl w:ilvl="8" w:tplc="04090005" w:tentative="1">
+      <w:start w:val="1"/>
+      <w:numFmt w:val="bullet"/>
+      <w:lvlText w:val=""/>
+      <w:lvlJc w:val="left"/>
+      <w:pPr>
+        <w:ind w:left="6480" w:hanging="360"/>
+      </w:pPr>
+      <w:rPr>
+        <w:rFonts w:ascii="Wingdings" w:hAnsi="Wingdings" w:hint="default"/>
+      </w:rPr>
+    </w:lvl>
+  </w:abstractNum>
+  <w:num w:numId="1">
+    <w:abstractNumId w:val="0"/>
+  </w:num>
+</w:numbering>
 </file>
 
 <file path=word/styles.xml><?xml version="1.0" encoding="utf-8"?>
@@ -527,6 +808,28 @@
       <w:szCs w:val="26"/>
     </w:rPr>
   </w:style>
+  <w:style w:type="paragraph" w:styleId="Heading3">
+    <w:name w:val="heading 3"/>
+    <w:basedOn w:val="Normal"/>
+    <w:next w:val="Normal"/>
+    <w:link w:val="Heading3Char"/>
+    <w:uiPriority w:val="9"/>
+    <w:unhideWhenUsed/>
+    <w:qFormat/>
+    <w:rsid w:val="002A7C61"/>
+    <w:pPr>
+      <w:keepNext/>
+      <w:keepLines/>
+      <w:spacing w:before="40" w:after="0"/>
+      <w:outlineLvl w:val="2"/>
+    </w:pPr>
+    <w:rPr>
+      <w:rFonts w:asciiTheme="majorHAnsi" w:eastAsiaTheme="majorEastAsia" w:hAnsiTheme="majorHAnsi" w:cstheme="majorBidi"/>
+      <w:color w:val="1F3763" w:themeColor="accent1" w:themeShade="7F"/>
+      <w:sz w:val="24"/>
+      <w:szCs w:val="24"/>
+    </w:rPr>
+  </w:style>
   <w:style w:type="character" w:default="1" w:styleId="DefaultParagraphFont">
     <w:name w:val="Default Paragraph Font"/>
     <w:uiPriority w:val="1"/>
@@ -578,6 +881,60 @@
       <w:sz w:val="26"/>
       <w:szCs w:val="26"/>
     </w:rPr>
+  </w:style>
+  <w:style w:type="paragraph" w:styleId="BalloonText">
+    <w:name w:val="Balloon Text"/>
+    <w:basedOn w:val="Normal"/>
+    <w:link w:val="BalloonTextChar"/>
+    <w:uiPriority w:val="99"/>
+    <w:semiHidden/>
+    <w:unhideWhenUsed/>
+    <w:rsid w:val="009702F7"/>
+    <w:pPr>
+      <w:spacing w:after="0" w:line="240" w:lineRule="auto"/>
+    </w:pPr>
+    <w:rPr>
+      <w:rFonts w:ascii="Segoe UI" w:hAnsi="Segoe UI" w:cs="Segoe UI"/>
+      <w:sz w:val="18"/>
+      <w:szCs w:val="18"/>
+    </w:rPr>
+  </w:style>
+  <w:style w:type="character" w:customStyle="1" w:styleId="BalloonTextChar">
+    <w:name w:val="Balloon Text Char"/>
+    <w:basedOn w:val="DefaultParagraphFont"/>
+    <w:link w:val="BalloonText"/>
+    <w:uiPriority w:val="99"/>
+    <w:semiHidden/>
+    <w:rsid w:val="009702F7"/>
+    <w:rPr>
+      <w:rFonts w:ascii="Segoe UI" w:hAnsi="Segoe UI" w:cs="Segoe UI"/>
+      <w:sz w:val="18"/>
+      <w:szCs w:val="18"/>
+    </w:rPr>
+  </w:style>
+  <w:style w:type="character" w:customStyle="1" w:styleId="Heading3Char">
+    <w:name w:val="Heading 3 Char"/>
+    <w:basedOn w:val="DefaultParagraphFont"/>
+    <w:link w:val="Heading3"/>
+    <w:uiPriority w:val="9"/>
+    <w:rsid w:val="002A7C61"/>
+    <w:rPr>
+      <w:rFonts w:asciiTheme="majorHAnsi" w:eastAsiaTheme="majorEastAsia" w:hAnsiTheme="majorHAnsi" w:cstheme="majorBidi"/>
+      <w:color w:val="1F3763" w:themeColor="accent1" w:themeShade="7F"/>
+      <w:sz w:val="24"/>
+      <w:szCs w:val="24"/>
+    </w:rPr>
+  </w:style>
+  <w:style w:type="paragraph" w:styleId="ListParagraph">
+    <w:name w:val="List Paragraph"/>
+    <w:basedOn w:val="Normal"/>
+    <w:uiPriority w:val="34"/>
+    <w:qFormat/>
+    <w:rsid w:val="002A7C61"/>
+    <w:pPr>
+      <w:ind w:left="720"/>
+      <w:contextualSpacing/>
+    </w:pPr>
   </w:style>
 </w:styles>
 </file>

</xml_diff>